<commit_message>
article trying out markdown
</commit_message>
<xml_diff>
--- a/Article/x/x.docx
+++ b/Article/x/x.docx
@@ -7,40 +7,64 @@
         <w:pStyle w:val="Title"/>
       </w:pPr>
       <w:r>
-        <w:t xml:space="preserve">Template</w:t>
-      </w:r>
-      <w:r>
-        <w:t xml:space="preserve"> </w:t>
-      </w:r>
-      <w:r>
-        <w:t xml:space="preserve">for</w:t>
-      </w:r>
-      <w:r>
-        <w:t xml:space="preserve"> </w:t>
-      </w:r>
-      <w:r>
-        <w:t xml:space="preserve">Oxford</w:t>
-      </w:r>
-      <w:r>
-        <w:t xml:space="preserve"> </w:t>
-      </w:r>
-      <w:r>
-        <w:t xml:space="preserve">University</w:t>
-      </w:r>
-      <w:r>
-        <w:t xml:space="preserve"> </w:t>
-      </w:r>
-      <w:r>
-        <w:t xml:space="preserve">Press</w:t>
-      </w:r>
-      <w:r>
-        <w:t xml:space="preserve"> </w:t>
-      </w:r>
-      <w:r>
-        <w:t xml:space="preserve">papers</w:t>
-      </w:r>
-    </w:p>
-    <w:bookmarkStart w:id="23" w:name="introduction"/>
+        <w:t xml:space="preserve">Tolerance</w:t>
+      </w:r>
+      <w:r>
+        <w:t xml:space="preserve"> </w:t>
+      </w:r>
+      <w:r>
+        <w:t xml:space="preserve">of</w:t>
+      </w:r>
+      <w:r>
+        <w:t xml:space="preserve"> </w:t>
+      </w:r>
+      <w:r>
+        <w:t xml:space="preserve">hybrid</w:t>
+      </w:r>
+      <w:r>
+        <w:t xml:space="preserve"> </w:t>
+      </w:r>
+      <w:r>
+        <w:t xml:space="preserve">hosts</w:t>
+      </w:r>
+      <w:r>
+        <w:t xml:space="preserve"> </w:t>
+      </w:r>
+      <w:r>
+        <w:t xml:space="preserve">against</w:t>
+      </w:r>
+      <w:r>
+        <w:t xml:space="preserve"> </w:t>
+      </w:r>
+      <w:r>
+        <w:t xml:space="preserve">infections,</w:t>
+      </w:r>
+      <w:r>
+        <w:t xml:space="preserve"> </w:t>
+      </w:r>
+      <w:r>
+        <w:t xml:space="preserve">TAC</w:t>
+      </w:r>
+      <w:r>
+        <w:t xml:space="preserve"> </w:t>
+      </w:r>
+      <w:r>
+        <w:t xml:space="preserve">Meeting</w:t>
+      </w:r>
+      <w:r>
+        <w:t xml:space="preserve"> </w:t>
+      </w:r>
+      <w:r>
+        <w:t xml:space="preserve">December</w:t>
+      </w:r>
+      <w:r>
+        <w:t xml:space="preserve"> </w:t>
+      </w:r>
+      <w:r>
+        <w:t xml:space="preserve">2022</w:t>
+      </w:r>
+    </w:p>
+    <w:bookmarkStart w:id="21" w:name="introduction"/>
     <w:p>
       <w:pPr>
         <w:pStyle w:val="Heading1"/>
@@ -49,35 +73,83 @@
         <w:t xml:space="preserve">Introduction</w:t>
       </w:r>
     </w:p>
+    <w:bookmarkStart w:id="20" w:name="introduce-the-topic"/>
+    <w:p>
+      <w:pPr>
+        <w:pStyle w:val="Heading2"/>
+      </w:pPr>
+      <w:r>
+        <w:t xml:space="preserve">Introduce the topic</w:t>
+      </w:r>
+    </w:p>
+    <w:bookmarkEnd w:id="20"/>
+    <w:bookmarkEnd w:id="21"/>
+    <w:bookmarkStart w:id="40" w:name="methods"/>
+    <w:p>
+      <w:pPr>
+        <w:pStyle w:val="Heading1"/>
+      </w:pPr>
+      <w:r>
+        <w:t xml:space="preserve">Methods</w:t>
+      </w:r>
+    </w:p>
+    <w:bookmarkStart w:id="22" w:name="laboratory-infection-experiments"/>
+    <w:p>
+      <w:pPr>
+        <w:pStyle w:val="Heading2"/>
+      </w:pPr>
+      <w:r>
+        <w:t xml:space="preserve">Laboratory infection experiments</w:t>
+      </w:r>
+    </w:p>
+    <w:bookmarkEnd w:id="22"/>
+    <w:bookmarkStart w:id="24" w:name="mouse-strains-luke"/>
+    <w:p>
+      <w:pPr>
+        <w:pStyle w:val="Heading2"/>
+      </w:pPr>
+      <w:r>
+        <w:t xml:space="preserve">Mouse strains (Luke)</w:t>
+      </w:r>
+    </w:p>
     <w:p>
       <w:pPr>
         <w:pStyle w:val="FirstParagraph"/>
       </w:pPr>
       <w:r>
-        <w:t xml:space="preserve">This template is based on the generic OUP authoring template available on CTAN under</w:t>
-      </w:r>
-      <w:r>
-        <w:t xml:space="preserve"> </w:t>
-      </w:r>
-      <w:hyperlink r:id="rId20">
+        <w:t xml:space="preserve">In order to gain a better understanding of tolerance in hybrid mice we established a laboratory model of experimental lab infections with the Eimeria spp. Our experimental setup is a variation of the framework in Balard et al., 2020. The mice used are four wild-derived inbred mouse strains and their generated F1 hybrids. The mouse strains are fully inbred, as they have pased through at least 20 generations of sibling pairing. From the fours strains, two were used as a representation of the M. m. domesticus: SCHUNT (Locality: Schweben, Hessen, Germany [N: 5°0 26’, E: 9°36’] (Martincová et al., 2019)) and STRA (Locality: Straas, Bavaria, Germany [N: 50°11’, E: 11°46’] (Piálek et al., 2008). The two following strains were in turn derived from M. m. musculus: BUSNA (Locality: Buškovice, Bohemia, Czech Republic [N: 5°0 14’, E: 1°3 22’] (Piálek et al., 2008)) and PWD (Locality: Kunratice, Bohemia, Czech Republic [N: 5°0 01’, E: 14 2°9’] (Gregorová &amp; Forejt, 2000). In our setup there are two two intersubspecific hybrids (STRAxBUSNA and SCHUNTxPWD) and two intrasubspecific hybrids (SCHUNTxSTRA and PWDxBUSNA). The mice were between 5.6 and 21.4 weeks. The mice were acquired from the Institute of Vertebrate Biology of the Czech Academy of Sciences in Studenec (license number 61974/2017-MZE-17214; for further details on strains see</w:t>
+      </w:r>
+      <w:r>
+        <w:t xml:space="preserve"> </w:t>
+      </w:r>
+      <w:hyperlink r:id="rId23">
         <w:r>
           <w:rPr>
             <w:rStyle w:val="Hyperlink"/>
           </w:rPr>
-          <w:t xml:space="preserve">oup-authoring-template</w:t>
+          <w:t xml:space="preserve">https://housemice.cz/en</w:t>
         </w:r>
       </w:hyperlink>
       <w:r>
-        <w:t xml:space="preserve">. The CTAN template includes LaTeX documentation and a sample LaTeX document that provide far more details regarding the full functionality of the format. Here, only the basic functioning of the Rmarkdown adaptation of the format is demonstrated.</w:t>
-      </w:r>
-    </w:p>
-    <w:bookmarkStart w:id="21" w:name="a-subsection"/>
+        <w:t xml:space="preserve">).</w:t>
+      </w:r>
+    </w:p>
+    <w:p>
+      <w:pPr>
+        <w:pStyle w:val="BodyText"/>
+      </w:pPr>
+      <w:r>
+        <w:t xml:space="preserve">Infections with the parasite Eimeria induce a protective immune reaction in the host against reinfection (Rose et al., 1992a; Smith &amp; Hayday, 2000). The feces of the naive mice were tested to ensure that the mice were Eimeria spp., prior to infection, following the methods of Balard et al., 2020.</w:t>
+      </w:r>
+    </w:p>
+    <w:bookmarkEnd w:id="24"/>
+    <w:bookmarkStart w:id="25" w:name="infections-with-eimeria-spp.-luke"/>
     <w:p>
       <w:pPr>
         <w:pStyle w:val="Heading2"/>
       </w:pPr>
       <w:r>
-        <w:t xml:space="preserve">A subsection</w:t>
+        <w:t xml:space="preserve">Infections with Eimeria spp. (Luke)</w:t>
       </w:r>
     </w:p>
     <w:p>
@@ -85,7 +157,315 @@
         <w:pStyle w:val="FirstParagraph"/>
       </w:pPr>
       <w:r>
-        <w:t xml:space="preserve">A numbered list:</w:t>
+        <w:t xml:space="preserve">The procedure used is as described in in Balard et al., 2020. During the infections mice were housed solo in cages. We infected the mice orally with 150 sporulated oocysts of one Eimeria isolate suspended in 100 µl phosphate-buffered saline (PBS). The mice had access to food and water ad libitum SNIFF, Rat/Mouse maintenance feed 10 mm and were observed daily for 8 days until their sacrifice by cervical dislocation. In the case that individual mice showed severe adverse health effects or extreme weigh loss of more than 18% relative to their weight at the start of experiment, were then sacrificed earlier at defined humane end points (experiment license Reg. 0431/17). Daily measurements of weight were recorded and fecal matter was gathered. Collected feces were supspended in 2% potassium dichromate and paaracite oocysts were retrieved by NaCl flotation.</w:t>
+      </w:r>
+    </w:p>
+    <w:p>
+      <w:pPr>
+        <w:pStyle w:val="BodyText"/>
+      </w:pPr>
+      <w:r>
+        <w:t xml:space="preserve">To enable a consistent distribution between experimental groups, mice were allocated at random, while ensuring a similar distribution of age and sex between groups.</w:t>
+      </w:r>
+    </w:p>
+    <w:bookmarkEnd w:id="25"/>
+    <w:bookmarkStart w:id="29" w:name="gene-expression-high-thoughput-qpcr-luke"/>
+    <w:p>
+      <w:pPr>
+        <w:pStyle w:val="Heading2"/>
+      </w:pPr>
+      <w:r>
+        <w:t xml:space="preserve">Gene expression high-thoughput qPCR (Luke)</w:t>
+      </w:r>
+    </w:p>
+    <w:p>
+      <w:pPr>
+        <w:pStyle w:val="FirstParagraph"/>
+      </w:pPr>
+      <w:r>
+        <w:t xml:space="preserve">Homogenized caecum tissue was processed for RNA using the filter based innuPREP RNA Mini Kit 2.0 (Jena analytik, Germany) according to manufacturer instructions. Extracted RNA was quantified using NanoDrop 2000c (Thermo Scientific, Waltham, USA) and transcribed into cDNA with iScript (Bio-rad Laboratories, Hercules, California, United States), following manufacturer protocol.</w:t>
+      </w:r>
+      <w:r>
+        <w:t xml:space="preserve"> </w:t>
+      </w:r>
+      <w:r>
+        <w:t xml:space="preserve">Gene expression was ascertained via hight-throughput qPCR of cDNA from the caecum extracted material, plated onto Fluidigm IFC (integrated fluidic circuit), initialized by the Juno controller and read in the Fluidigm BioMark HD (PN 100-7222 C1, Fluidigm, South San Francisco, California, United States). After cDNA conversion mentioned above, the samples went through the recommended preparation steps, carried out in sterile extractor hood, with reagents being kept at 4 °C when in use, and at -20 °C when stored overnight. All pipetting was done using sterile filter tips.</w:t>
+      </w:r>
+      <w:r>
+        <w:t xml:space="preserve"> </w:t>
+      </w:r>
+      <w:r>
+        <w:t xml:space="preserve">Table of wet-lab tested primers can be found in the appendix file 20614FDGP21T1_DESIGN</w:t>
+      </w:r>
+    </w:p>
+    <w:bookmarkStart w:id="26" w:name="X86ea55fb61d4e84970c535030472f6118cfdce6"/>
+    <w:p>
+      <w:pPr>
+        <w:pStyle w:val="Heading3"/>
+      </w:pPr>
+      <w:r>
+        <w:t xml:space="preserve">Specific target amplification (STA) using Fluidigm PreAmp master mix (Luke)</w:t>
+      </w:r>
+    </w:p>
+    <w:p>
+      <w:pPr>
+        <w:pStyle w:val="FirstParagraph"/>
+      </w:pPr>
+      <w:r>
+        <w:t xml:space="preserve">ll primers at 100µM were pooled together in a micro centrifuge tube and resulting solution was diluted to a final concentration of 500 nM, with a 10 mM Tris-HCl (pH 8,0), 0.1 mM EDTA TE Buffer (12090-015, Invitrogen, Waltham, Massachusetts, United States). Fluidigm Preamp Master Mix (Fluidigm PN 100-5580) was added to the solution according to the manufacturer instructions, to create delta gene assay Preamp Master Mix. Sample cDNA (including a non-template control (NTC)) was plated onto 96-well plates and the master mix added to each well. Sample plate was then gently vortexed for 5 seconds and spun down at 1,000 x g for 1 minute. The amplification reactions were carried out in the Biometra TOne 96 (846-2-070-301, Analytic Jena, Jena, Germany) at the following cycling conditions: Hold at 95 ºC for 2 minutes, 95 ºC for 15 seconds, then 60 ºC for 4 minutes (15x), Hold at 4 ºC for infinity.</w:t>
+      </w:r>
+    </w:p>
+    <w:bookmarkEnd w:id="26"/>
+    <w:bookmarkStart w:id="27" w:name="primers-and-sample-preparation-luke"/>
+    <w:p>
+      <w:pPr>
+        <w:pStyle w:val="Heading3"/>
+      </w:pPr>
+      <w:r>
+        <w:t xml:space="preserve">Primers and sample preparation: (Luke)</w:t>
+      </w:r>
+    </w:p>
+    <w:p>
+      <w:pPr>
+        <w:pStyle w:val="FirstParagraph"/>
+      </w:pPr>
+      <w:r>
+        <w:t xml:space="preserve">1.5 µL of primer (wet lab tested) at 100 µM ,13.5 µL of TE Buffer and 15 µL of 2X Assay Loading Reagent (PN 100-7611, Fluidigm), were combined to create 10X Assay solutions. Sample reaction mixes were then created by combining 1.8 µL of preamplified and Exonuclease I treated cDNA, 2 µL of 2X SsoFast EvaGreen Supermix with low ROX™ (Bio-Rad, PN 172-5211) and 192.24 Delta Gene Sample Reagent (PN 100-6653, Fluidigm), to create 4 µL stock per 1 sample reaction. This was scaled to accommodate sample repeat runs. Prepared samples and primers were stored at -20ºC until the IFC chips were primed.</w:t>
+      </w:r>
+    </w:p>
+    <w:bookmarkEnd w:id="27"/>
+    <w:bookmarkStart w:id="28" w:name="ifc-qpcr-runs-luke"/>
+    <w:p>
+      <w:pPr>
+        <w:pStyle w:val="Heading3"/>
+      </w:pPr>
+      <w:r>
+        <w:t xml:space="preserve">IFC qPCR runs (Luke)</w:t>
+      </w:r>
+    </w:p>
+    <w:p>
+      <w:pPr>
+        <w:pStyle w:val="FirstParagraph"/>
+      </w:pPr>
+      <w:r>
+        <w:t xml:space="preserve">The 192.24 IFC was plated and treated as per manufacturer instructions (PN 100-7222 C1), consisting of control line fluid injection into accumulator 2 slot, removal of protective film, pipetting of samples and 10X assay mixes in 3 µL volumes, adding 150 µL of Actuation Fluid (PN 100-6250) into the P1 port, 150 µL of Pressure Fluid (PN 100-6249) into the P2 and P3 ports, 20 µL of Pressure Fluid into the P4 and P5 ports and finally initializing the IFC in the Juno controller, using the Load Mix 192.24 GE script. After the initialization completed, the IFC was transferred into the BioMark HD and the assay properties were set as follows: Application type: Gene Expression, Passive reference: ROX, Assay: Single probe, Probe type: EvaGreen, using the GE 192x24 PCR+Melt v2.pcl protocol, on Auto-exposure.</w:t>
+      </w:r>
+    </w:p>
+    <w:bookmarkEnd w:id="28"/>
+    <w:bookmarkEnd w:id="29"/>
+    <w:bookmarkStart w:id="39" w:name="statistical-analysis"/>
+    <w:p>
+      <w:pPr>
+        <w:pStyle w:val="Heading2"/>
+      </w:pPr>
+      <w:r>
+        <w:t xml:space="preserve">Statistical Analysis</w:t>
+      </w:r>
+    </w:p>
+    <w:bookmarkStart w:id="36" w:name="imputation-of-missing-data"/>
+    <w:p>
+      <w:pPr>
+        <w:pStyle w:val="Heading3"/>
+      </w:pPr>
+      <w:r>
+        <w:t xml:space="preserve">Imputation of missing data</w:t>
+      </w:r>
+    </w:p>
+    <w:p>
+      <w:pPr>
+        <w:pStyle w:val="FirstParagraph"/>
+      </w:pPr>
+      <w:r>
+        <w:t xml:space="preserve">To make the most of our data collection, we aimed to resolve missingness. Missing data were imputed using multiple imputations by chained equations. We used the package MICE in R</w:t>
+      </w:r>
+      <w:r>
+        <w:t xml:space="preserve"> </w:t>
+      </w:r>
+      <w:r>
+        <w:t xml:space="preserve">Van Buuren and Groothuis-Oudshoorn (2011)</w:t>
+      </w:r>
+      <w:r>
+        <w:t xml:space="preserve">, with five imputed data sets and five iterations. Data generated by FACS or the Gene Expression / Biomarker assay were regarded as missing if each mouse had measurements for some variables. For each continuous variable, we specified a predictive mean matching model. All the remaining variables were used as predictors in the imputation. To control the quality of our imputations, we evaluated the distribution plot of the existing data and the imputed data for all measurements</w:t>
+      </w:r>
+      <w:r>
+        <w:t xml:space="preserve"> </w:t>
+      </w:r>
+      <w:r>
+        <w:t xml:space="preserve"> </w:t>
+      </w:r>
+      <w:r>
+        <w:t xml:space="preserve">. Further, we tested for convergence. We assume data is</w:t>
+      </w:r>
+      <w:r>
+        <w:t xml:space="preserve"> </w:t>
+      </w:r>
+      <w:r>
+        <w:t xml:space="preserve">“</w:t>
+      </w:r>
+      <w:r>
+        <w:t xml:space="preserve">missing completely at random</w:t>
+      </w:r>
+      <w:r>
+        <w:t xml:space="preserve">”</w:t>
+      </w:r>
+      <w:r>
+        <w:t xml:space="preserve"> </w:t>
+      </w:r>
+      <w:r>
+        <w:t xml:space="preserve">or</w:t>
+      </w:r>
+      <w:r>
+        <w:t xml:space="preserve"> </w:t>
+      </w:r>
+      <w:r>
+        <w:t xml:space="preserve">“</w:t>
+      </w:r>
+      <w:r>
+        <w:t xml:space="preserve">missing at random</w:t>
+      </w:r>
+      <w:r>
+        <w:t xml:space="preserve">”</w:t>
+      </w:r>
+      <w:r>
+        <w:t xml:space="preserve">. For both types of missingness, multiple imputation is a suggested method to impute missing variables</w:t>
+      </w:r>
+      <w:r>
+        <w:t xml:space="preserve"> </w:t>
+      </w:r>
+      <w:r>
+        <w:t xml:space="preserve">Van Buuren (2018)</w:t>
+      </w:r>
+      <w:r>
+        <w:t xml:space="preserve">.</w:t>
+      </w:r>
+    </w:p>
+    <w:p>
+      <w:pPr>
+        <w:pStyle w:val="CaptionedFigure"/>
+      </w:pPr>
+      <w:r>
+        <w:drawing>
+          <wp:inline>
+            <wp:extent cx="4587290" cy="3669832"/>
+            <wp:effectExtent b="0" l="0" r="0" t="0"/>
+            <wp:docPr descr="Stripplot of observed and imputed data" title="" id="31" name="Picture"/>
+            <a:graphic>
+              <a:graphicData uri="http://schemas.openxmlformats.org/drawingml/2006/picture">
+                <pic:pic>
+                  <pic:nvPicPr>
+                    <pic:cNvPr descr="x_files/figure-docx/fig1-1.png" id="32" name="Picture"/>
+                    <pic:cNvPicPr>
+                      <a:picLocks noChangeArrowheads="1" noChangeAspect="1"/>
+                    </pic:cNvPicPr>
+                  </pic:nvPicPr>
+                  <pic:blipFill>
+                    <a:blip r:embed="rId30"/>
+                    <a:stretch>
+                      <a:fillRect/>
+                    </a:stretch>
+                  </pic:blipFill>
+                  <pic:spPr bwMode="auto">
+                    <a:xfrm>
+                      <a:off x="0" y="0"/>
+                      <a:ext cx="4587290" cy="3669832"/>
+                    </a:xfrm>
+                    <a:prstGeom prst="rect">
+                      <a:avLst/>
+                    </a:prstGeom>
+                    <a:noFill/>
+                    <a:ln w="9525">
+                      <a:noFill/>
+                      <a:headEnd/>
+                      <a:tailEnd/>
+                    </a:ln>
+                  </pic:spPr>
+                </pic:pic>
+              </a:graphicData>
+            </a:graphic>
+          </wp:inline>
+        </w:drawing>
+      </w:r>
+    </w:p>
+    <w:p>
+      <w:pPr>
+        <w:pStyle w:val="ImageCaption"/>
+      </w:pPr>
+      <w:r>
+        <w:t xml:space="preserve">Stripplot of observed and imputed data</w:t>
+      </w:r>
+    </w:p>
+    <w:p>
+      <w:pPr>
+        <w:pStyle w:val="CaptionedFigure"/>
+      </w:pPr>
+      <w:r>
+        <w:drawing>
+          <wp:inline>
+            <wp:extent cx="4587290" cy="3669832"/>
+            <wp:effectExtent b="0" l="0" r="0" t="0"/>
+            <wp:docPr descr="Density plot of observed and imputed data" title="" id="34" name="Picture"/>
+            <a:graphic>
+              <a:graphicData uri="http://schemas.openxmlformats.org/drawingml/2006/picture">
+                <pic:pic>
+                  <pic:nvPicPr>
+                    <pic:cNvPr descr="x_files/figure-docx/fig2-1.png" id="35" name="Picture"/>
+                    <pic:cNvPicPr>
+                      <a:picLocks noChangeArrowheads="1" noChangeAspect="1"/>
+                    </pic:cNvPicPr>
+                  </pic:nvPicPr>
+                  <pic:blipFill>
+                    <a:blip r:embed="rId33"/>
+                    <a:stretch>
+                      <a:fillRect/>
+                    </a:stretch>
+                  </pic:blipFill>
+                  <pic:spPr bwMode="auto">
+                    <a:xfrm>
+                      <a:off x="0" y="0"/>
+                      <a:ext cx="4587290" cy="3669832"/>
+                    </a:xfrm>
+                    <a:prstGeom prst="rect">
+                      <a:avLst/>
+                    </a:prstGeom>
+                    <a:noFill/>
+                    <a:ln w="9525">
+                      <a:noFill/>
+                      <a:headEnd/>
+                      <a:tailEnd/>
+                    </a:ln>
+                  </pic:spPr>
+                </pic:pic>
+              </a:graphicData>
+            </a:graphic>
+          </wp:inline>
+        </w:drawing>
+      </w:r>
+    </w:p>
+    <w:p>
+      <w:pPr>
+        <w:pStyle w:val="ImageCaption"/>
+      </w:pPr>
+      <w:r>
+        <w:t xml:space="preserve">Density plot of observed and imputed data</w:t>
+      </w:r>
+    </w:p>
+    <w:bookmarkEnd w:id="36"/>
+    <w:bookmarkStart w:id="38" w:name="rand"/>
+    <w:p>
+      <w:pPr>
+        <w:pStyle w:val="Heading3"/>
+      </w:pPr>
+      <w:r>
+        <w:t xml:space="preserve">Rand</w:t>
+      </w:r>
+    </w:p>
+    <w:bookmarkStart w:id="37" w:name="questions-to-dos"/>
+    <w:p>
+      <w:pPr>
+        <w:pStyle w:val="Heading4"/>
+      </w:pPr>
+      <w:r>
+        <w:t xml:space="preserve">Questions / To-dos:</w:t>
       </w:r>
     </w:p>
     <w:p>
@@ -97,7 +477,7 @@
         <w:pStyle w:val="Compact"/>
       </w:pPr>
       <w:r>
-        <w:t xml:space="preserve">First point</w:t>
+        <w:t xml:space="preserve">Should I log-transform the data prior to imputation?</w:t>
       </w:r>
     </w:p>
     <w:p>
@@ -109,105 +489,66 @@
         <w:pStyle w:val="Compact"/>
       </w:pPr>
       <w:r>
-        <w:t xml:space="preserve">Second point</w:t>
+        <w:t xml:space="preserve">Increasing produced data sets / iterations</w:t>
       </w:r>
     </w:p>
     <w:p>
       <w:pPr>
         <w:numPr>
-          <w:ilvl w:val="1"/>
-          <w:numId w:val="1002"/>
+          <w:ilvl w:val="0"/>
+          <w:numId w:val="1001"/>
         </w:numPr>
         <w:pStyle w:val="Compact"/>
       </w:pPr>
       <w:r>
-        <w:t xml:space="preserve">Subpoint</w:t>
-      </w:r>
-    </w:p>
-    <w:p>
-      <w:pPr>
-        <w:pStyle w:val="FirstParagraph"/>
-      </w:pPr>
-      <w:r>
-        <w:t xml:space="preserve">A bullet list:</w:t>
-      </w:r>
-    </w:p>
-    <w:p>
-      <w:pPr>
-        <w:numPr>
-          <w:ilvl w:val="0"/>
-          <w:numId w:val="1003"/>
-        </w:numPr>
-        <w:pStyle w:val="Compact"/>
-      </w:pPr>
-      <w:r>
-        <w:t xml:space="preserve">First point</w:t>
-      </w:r>
-    </w:p>
-    <w:p>
-      <w:pPr>
-        <w:numPr>
-          <w:ilvl w:val="0"/>
-          <w:numId w:val="1003"/>
-        </w:numPr>
-        <w:pStyle w:val="Compact"/>
-      </w:pPr>
-      <w:r>
-        <w:t xml:space="preserve">Second point</w:t>
-      </w:r>
-    </w:p>
-    <w:bookmarkEnd w:id="21"/>
-    <w:bookmarkStart w:id="22" w:name="notes"/>
+        <w:t xml:space="preserve">sensitivity analyses using complete cases only</w:t>
+      </w:r>
+    </w:p>
+    <w:bookmarkEnd w:id="37"/>
+    <w:bookmarkEnd w:id="38"/>
+    <w:bookmarkEnd w:id="39"/>
+    <w:bookmarkEnd w:id="40"/>
+    <w:bookmarkStart w:id="41" w:name="results"/>
+    <w:p>
+      <w:pPr>
+        <w:pStyle w:val="Heading1"/>
+      </w:pPr>
+      <w:r>
+        <w:t xml:space="preserve">Results</w:t>
+      </w:r>
+    </w:p>
+    <w:bookmarkEnd w:id="41"/>
+    <w:bookmarkStart w:id="42" w:name="discussion"/>
+    <w:p>
+      <w:pPr>
+        <w:pStyle w:val="Heading1"/>
+      </w:pPr>
+      <w:r>
+        <w:t xml:space="preserve">Discussion</w:t>
+      </w:r>
+    </w:p>
+    <w:bookmarkEnd w:id="42"/>
+    <w:bookmarkStart w:id="44" w:name="conclusion"/>
+    <w:p>
+      <w:pPr>
+        <w:pStyle w:val="Heading1"/>
+      </w:pPr>
+      <w:r>
+        <w:t xml:space="preserve">Conclusion</w:t>
+      </w:r>
+    </w:p>
+    <w:bookmarkStart w:id="43" w:name="a-subsection"/>
     <w:p>
       <w:pPr>
         <w:pStyle w:val="Heading2"/>
       </w:pPr>
       <w:r>
-        <w:t xml:space="preserve">Notes</w:t>
-      </w:r>
-    </w:p>
-    <w:p>
-      <w:pPr>
-        <w:numPr>
-          <w:ilvl w:val="0"/>
-          <w:numId w:val="1004"/>
-        </w:numPr>
-        <w:pStyle w:val="Compact"/>
-      </w:pPr>
-      <w:r>
-        <w:t xml:space="preserve">Extra white space in document will tend to disappear as text is filled in.</w:t>
-      </w:r>
-    </w:p>
-    <w:p>
-      <w:pPr>
-        <w:numPr>
-          <w:ilvl w:val="0"/>
-          <w:numId w:val="1004"/>
-        </w:numPr>
-        <w:pStyle w:val="Compact"/>
-      </w:pPr>
-      <w:r>
-        <w:t xml:space="preserve">Code blocks tend to generate lots of empty white space when</w:t>
-      </w:r>
-      <w:r>
-        <w:t xml:space="preserve"> </w:t>
-      </w:r>
-      <w:r>
-        <w:rPr>
-          <w:rStyle w:val="VerbatimChar"/>
-        </w:rPr>
-        <w:t xml:space="preserve">echo=TRUE</w:t>
-      </w:r>
-      <w:r>
-        <w:t xml:space="preserve"> </w:t>
-      </w:r>
-      <w:r>
-        <w:t xml:space="preserve">for some reason.</w:t>
-      </w:r>
-    </w:p>
-    <w:bookmarkEnd w:id="22"/>
-    <w:bookmarkEnd w:id="23"/>
-    <w:bookmarkStart w:id="25" w:name="literature-citations"/>
+        <w:t xml:space="preserve">A subsection</w:t>
+      </w:r>
+    </w:p>
+    <w:bookmarkEnd w:id="43"/>
+    <w:bookmarkEnd w:id="44"/>
+    <w:bookmarkStart w:id="45" w:name="literature-citations"/>
     <w:p>
       <w:pPr>
         <w:pStyle w:val="Heading1"/>
@@ -216,188 +557,8 @@
         <w:t xml:space="preserve">Literature citations</w:t>
       </w:r>
     </w:p>
-    <w:p>
-      <w:pPr>
-        <w:pStyle w:val="FirstParagraph"/>
-      </w:pPr>
-      <w:r>
-        <w:t xml:space="preserve">By default, citations are handled by</w:t>
-      </w:r>
-      <w:r>
-        <w:t xml:space="preserve"> </w:t>
-      </w:r>
-      <w:r>
-        <w:rPr>
-          <w:rStyle w:val="VerbatimChar"/>
-        </w:rPr>
-        <w:t xml:space="preserve">natbib</w:t>
-      </w:r>
-      <w:r>
-        <w:t xml:space="preserve"> </w:t>
-      </w:r>
-      <w:r>
-        <w:t xml:space="preserve">using a numeric citation format. To use name-date citations, sets</w:t>
-      </w:r>
-      <w:r>
-        <w:t xml:space="preserve"> </w:t>
-      </w:r>
-      <w:r>
-        <w:rPr>
-          <w:rStyle w:val="VerbatimChar"/>
-        </w:rPr>
-        <w:t xml:space="preserve">namedate: TRUE</w:t>
-      </w:r>
-      <w:r>
-        <w:t xml:space="preserve"> </w:t>
-      </w:r>
-      <w:r>
-        <w:t xml:space="preserve">in the YAML header.</w:t>
-      </w:r>
-    </w:p>
-    <w:p>
-      <w:pPr>
-        <w:pStyle w:val="BodyText"/>
-      </w:pPr>
-      <w:r>
-        <w:t xml:space="preserve">Here are two sample references:</w:t>
-      </w:r>
-    </w:p>
-    <w:p>
-      <w:pPr>
-        <w:numPr>
-          <w:ilvl w:val="0"/>
-          <w:numId w:val="1005"/>
-        </w:numPr>
-        <w:pStyle w:val="Compact"/>
-      </w:pPr>
-      <w:r>
-        <w:rPr>
-          <w:bCs/>
-          <w:b/>
-        </w:rPr>
-        <w:t xml:space="preserve">author (year) example:</w:t>
-      </w:r>
-      <w:r>
-        <w:t xml:space="preserve"> </w:t>
-      </w:r>
-      <w:r>
-        <w:t xml:space="preserve">Horvath and Raj (2018)</w:t>
-      </w:r>
-      <w:r>
-        <w:t xml:space="preserve"> </w:t>
-      </w:r>
-      <w:r>
-        <w:t xml:space="preserve">showed some really cool things. Only seems to work properly if</w:t>
-      </w:r>
-      <w:r>
-        <w:t xml:space="preserve"> </w:t>
-      </w:r>
-      <w:r>
-        <w:rPr>
-          <w:rStyle w:val="VerbatimChar"/>
-        </w:rPr>
-        <w:t xml:space="preserve">namedate: TRUE</w:t>
-      </w:r>
-      <w:r>
-        <w:t xml:space="preserve">.</w:t>
-      </w:r>
-    </w:p>
-    <w:p>
-      <w:pPr>
-        <w:numPr>
-          <w:ilvl w:val="0"/>
-          <w:numId w:val="1005"/>
-        </w:numPr>
-        <w:pStyle w:val="Compact"/>
-      </w:pPr>
-      <w:r>
-        <w:rPr>
-          <w:bCs/>
-          <w:b/>
-        </w:rPr>
-        <w:t xml:space="preserve">(author year) example:</w:t>
-      </w:r>
-      <w:r>
-        <w:t xml:space="preserve"> </w:t>
-      </w:r>
-      <w:r>
-        <w:t xml:space="preserve">This is a well known result</w:t>
-      </w:r>
-      <w:r>
-        <w:t xml:space="preserve"> </w:t>
-      </w:r>
-      <w:r>
-        <w:t xml:space="preserve">(Ji et al. 2013)</w:t>
-      </w:r>
-      <w:r>
-        <w:t xml:space="preserve">.</w:t>
-      </w:r>
-    </w:p>
-    <w:p>
-      <w:pPr>
-        <w:pStyle w:val="FirstParagraph"/>
-      </w:pPr>
-      <w:r>
-        <w:t xml:space="preserve">The bibliography will appear at the end of the document.</w:t>
-      </w:r>
-    </w:p>
-    <w:p>
-      <w:pPr>
-        <w:pStyle w:val="BodyText"/>
-      </w:pPr>
-      <w:r>
-        <w:t xml:space="preserve">Though not normally available in the OUP LaTeX format,</w:t>
-      </w:r>
-      <w:r>
-        <w:t xml:space="preserve"> </w:t>
-      </w:r>
-      <w:hyperlink r:id="rId24">
-        <w:r>
-          <w:rPr>
-            <w:rStyle w:val="Hyperlink"/>
-          </w:rPr>
-          <w:t xml:space="preserve">CSL style files</w:t>
-        </w:r>
-      </w:hyperlink>
-      <w:r>
-        <w:t xml:space="preserve"> </w:t>
-      </w:r>
-      <w:r>
-        <w:t xml:space="preserve">can also be used with the Rmarkdown adaptation by setting in the YAML header</w:t>
-      </w:r>
-      <w:r>
-        <w:t xml:space="preserve"> </w:t>
-      </w:r>
-      <w:r>
-        <w:rPr>
-          <w:rStyle w:val="VerbatimChar"/>
-        </w:rPr>
-        <w:t xml:space="preserve">citation_package: "default"</w:t>
-      </w:r>
-      <w:r>
-        <w:t xml:space="preserve"> </w:t>
-      </w:r>
-      <w:r>
-        <w:t xml:space="preserve">and defining the</w:t>
-      </w:r>
-      <w:r>
-        <w:t xml:space="preserve"> </w:t>
-      </w:r>
-      <w:r>
-        <w:rPr>
-          <w:rStyle w:val="VerbatimChar"/>
-        </w:rPr>
-        <w:t xml:space="preserve">csl</w:t>
-      </w:r>
-      <w:r>
-        <w:t xml:space="preserve"> </w:t>
-      </w:r>
-      <w:r>
-        <w:t xml:space="preserve">element to be the path towards the style file.</w:t>
-      </w:r>
-    </w:p>
-    <w:bookmarkEnd w:id="25"/>
-    <w:bookmarkStart w:id="26" w:name="equations"/>
+    <w:bookmarkEnd w:id="45"/>
+    <w:bookmarkStart w:id="46" w:name="equations"/>
     <w:p>
       <w:pPr>
         <w:pStyle w:val="Heading1"/>
@@ -511,8 +672,8 @@
         <w:t xml:space="preserve"> </w:t>
       </w:r>
     </w:p>
-    <w:bookmarkEnd w:id="26"/>
-    <w:bookmarkStart w:id="34" w:name="inserting-r-figures"/>
+    <w:bookmarkEnd w:id="46"/>
+    <w:bookmarkStart w:id="54" w:name="inserting-r-figures"/>
     <w:p>
       <w:pPr>
         <w:pStyle w:val="Heading1"/>
@@ -654,18 +815,18 @@
           <wp:inline>
             <wp:extent cx="4587290" cy="3669832"/>
             <wp:effectExtent b="0" l="0" r="0" t="0"/>
-            <wp:docPr descr="This is the first figure." title="" id="28" name="Picture"/>
+            <wp:docPr descr="This is the first figure." title="" id="48" name="Picture"/>
             <a:graphic>
               <a:graphicData uri="http://schemas.openxmlformats.org/drawingml/2006/picture">
                 <pic:pic>
                   <pic:nvPicPr>
-                    <pic:cNvPr descr="x_files/figure-docx/fig1-1.png" id="29" name="Picture"/>
+                    <pic:cNvPr descr="x_files/figure-docx/figa-1.png" id="49" name="Picture"/>
                     <pic:cNvPicPr>
                       <a:picLocks noChangeArrowheads="1" noChangeAspect="1"/>
                     </pic:cNvPicPr>
                   </pic:nvPicPr>
                   <pic:blipFill>
-                    <a:blip r:embed="rId27"/>
+                    <a:blip r:embed="rId47"/>
                     <a:stretch>
                       <a:fillRect/>
                     </a:stretch>
@@ -714,7 +875,7 @@
         <w:t xml:space="preserve">.</w:t>
       </w:r>
     </w:p>
-    <w:bookmarkStart w:id="33" w:name="figures-spanning-two-columns"/>
+    <w:bookmarkStart w:id="53" w:name="figures-spanning-two-columns"/>
     <w:p>
       <w:pPr>
         <w:pStyle w:val="Heading2"/>
@@ -752,18 +913,18 @@
           <wp:inline>
             <wp:extent cx="4587290" cy="3669832"/>
             <wp:effectExtent b="0" l="0" r="0" t="0"/>
-            <wp:docPr descr="This is a wide figure." title="" id="31" name="Picture"/>
+            <wp:docPr descr="This is a wide figure." title="" id="51" name="Picture"/>
             <a:graphic>
               <a:graphicData uri="http://schemas.openxmlformats.org/drawingml/2006/picture">
                 <pic:pic>
                   <pic:nvPicPr>
-                    <pic:cNvPr descr="x_files/figure-docx/fig2-1.png" id="32" name="Picture"/>
+                    <pic:cNvPr descr="x_files/figure-docx/figb-1.png" id="52" name="Picture"/>
                     <pic:cNvPicPr>
                       <a:picLocks noChangeArrowheads="1" noChangeAspect="1"/>
                     </pic:cNvPicPr>
                   </pic:nvPicPr>
                   <pic:blipFill>
-                    <a:blip r:embed="rId30"/>
+                    <a:blip r:embed="rId50"/>
                     <a:stretch>
                       <a:fillRect/>
                     </a:stretch>
@@ -809,9 +970,9 @@
         <w:t xml:space="preserve"> </w:t>
       </w:r>
     </w:p>
-    <w:bookmarkEnd w:id="33"/>
-    <w:bookmarkEnd w:id="34"/>
-    <w:bookmarkStart w:id="38" w:name="tables"/>
+    <w:bookmarkEnd w:id="53"/>
+    <w:bookmarkEnd w:id="54"/>
+    <w:bookmarkStart w:id="58" w:name="tables"/>
     <w:p>
       <w:pPr>
         <w:pStyle w:val="Heading1"/>
@@ -820,7 +981,7 @@
         <w:t xml:space="preserve">Tables</w:t>
       </w:r>
     </w:p>
-    <w:bookmarkStart w:id="35" w:name="generate-a-table-using-xtable"/>
+    <w:bookmarkStart w:id="55" w:name="generate-a-table-using-xtable"/>
     <w:p>
       <w:pPr>
         <w:pStyle w:val="Heading2"/>
@@ -1119,8 +1280,8 @@
         <w:t xml:space="preserve">.</w:t>
       </w:r>
     </w:p>
-    <w:bookmarkEnd w:id="35"/>
-    <w:bookmarkStart w:id="36" w:name="generate-a-table-using-kable"/>
+    <w:bookmarkEnd w:id="55"/>
+    <w:bookmarkStart w:id="56" w:name="generate-a-table-using-kable"/>
     <w:p>
       <w:pPr>
         <w:pStyle w:val="Heading2"/>
@@ -1355,8 +1516,8 @@
         <w:t xml:space="preserve">.</w:t>
       </w:r>
     </w:p>
-    <w:bookmarkEnd w:id="36"/>
-    <w:bookmarkStart w:id="37" w:name="table-spanning-two-columns"/>
+    <w:bookmarkEnd w:id="56"/>
+    <w:bookmarkStart w:id="57" w:name="table-spanning-two-columns"/>
     <w:p>
       <w:pPr>
         <w:pStyle w:val="Heading2"/>
@@ -1825,9 +1986,9 @@
         <w:t xml:space="preserve">)</w:t>
       </w:r>
     </w:p>
-    <w:bookmarkEnd w:id="37"/>
-    <w:bookmarkEnd w:id="38"/>
-    <w:bookmarkStart w:id="40" w:name="cross-referencing-sections"/>
+    <w:bookmarkEnd w:id="57"/>
+    <w:bookmarkEnd w:id="58"/>
+    <w:bookmarkStart w:id="60" w:name="cross-referencing-sections"/>
     <w:p>
       <w:pPr>
         <w:pStyle w:val="Heading1"/>
@@ -1889,7 +2050,7 @@
       <w:r>
         <w:t xml:space="preserve"> </w:t>
       </w:r>
-      <w:hyperlink r:id="rId39">
+      <w:hyperlink r:id="rId59">
         <w:r>
           <w:rPr>
             <w:rStyle w:val="VerbatimChar"/>
@@ -1916,8 +2077,8 @@
         <w:t xml:space="preserve">.</w:t>
       </w:r>
     </w:p>
-    <w:bookmarkEnd w:id="40"/>
-    <w:bookmarkStart w:id="41" w:name="appendices"/>
+    <w:bookmarkEnd w:id="60"/>
+    <w:bookmarkStart w:id="61" w:name="appendices"/>
     <w:p>
       <w:pPr>
         <w:pStyle w:val="Heading1"/>
@@ -1926,8 +2087,8 @@
         <w:t xml:space="preserve">Appendices</w:t>
       </w:r>
     </w:p>
-    <w:bookmarkEnd w:id="41"/>
-    <w:bookmarkStart w:id="43" w:name="section-title-of-first-appendix"/>
+    <w:bookmarkEnd w:id="61"/>
+    <w:bookmarkStart w:id="63" w:name="section-title-of-first-appendix"/>
     <w:p>
       <w:pPr>
         <w:pStyle w:val="Heading1"/>
@@ -1944,7 +2105,7 @@
         <w:t xml:space="preserve">blabla</w:t>
       </w:r>
     </w:p>
-    <w:bookmarkStart w:id="42" w:name="subsection-title-of-first-appendix"/>
+    <w:bookmarkStart w:id="62" w:name="subsection-title-of-first-appendix"/>
     <w:p>
       <w:pPr>
         <w:pStyle w:val="Heading2"/>
@@ -1961,9 +2122,9 @@
         <w:t xml:space="preserve">and so on….</w:t>
       </w:r>
     </w:p>
-    <w:bookmarkEnd w:id="42"/>
-    <w:bookmarkEnd w:id="43"/>
-    <w:bookmarkStart w:id="49" w:name="references"/>
+    <w:bookmarkEnd w:id="62"/>
+    <w:bookmarkEnd w:id="63"/>
+    <w:bookmarkStart w:id="64" w:name="references"/>
     <w:p>
       <w:pPr>
         <w:pStyle w:val="Heading1"/>
@@ -1972,29 +2133,24 @@
         <w:t xml:space="preserve">References</w:t>
       </w:r>
     </w:p>
-    <w:bookmarkStart w:id="48" w:name="refs"/>
-    <w:bookmarkStart w:id="45" w:name="ref-horvath2018dna"/>
+    <w:bookmarkEnd w:id="64"/>
+    <w:bookmarkStart w:id="68" w:name="supplementarry-material"/>
+    <w:p>
+      <w:pPr>
+        <w:pStyle w:val="Heading1"/>
+      </w:pPr>
+      <w:r>
+        <w:t xml:space="preserve">Supplementarry material</w:t>
+      </w:r>
+    </w:p>
+    <w:bookmarkStart w:id="67" w:name="refs"/>
+    <w:bookmarkStart w:id="65" w:name="ref-van2018flexible"/>
     <w:p>
       <w:pPr>
         <w:pStyle w:val="Bibliography"/>
       </w:pPr>
       <w:r>
-        <w:t xml:space="preserve">Horvath, Steve, and Kenneth Raj. 2018.</w:t>
-      </w:r>
-      <w:r>
-        <w:t xml:space="preserve"> </w:t>
-      </w:r>
-      <w:r>
-        <w:t xml:space="preserve">“</w:t>
-      </w:r>
-      <w:r>
-        <w:t xml:space="preserve">DNA</w:t>
-      </w:r>
-      <w:r>
-        <w:t xml:space="preserve"> </w:t>
-      </w:r>
-      <w:r>
-        <w:t xml:space="preserve">Methylation-Based Biomarkers and the Epigenetic Clock Theory of Ageing.”</w:t>
+        <w:t xml:space="preserve">Van Buuren, Stef. 2018.</w:t>
       </w:r>
       <w:r>
         <w:t xml:space="preserve"> </w:t>
@@ -2004,61 +2160,26 @@
           <w:iCs/>
           <w:i/>
         </w:rPr>
-        <w:t xml:space="preserve">Nature Reviews Genetics</w:t>
-      </w:r>
-      <w:r>
-        <w:t xml:space="preserve"> </w:t>
-      </w:r>
-      <w:r>
-        <w:t xml:space="preserve">19 (6): 371–84.</w:t>
-      </w:r>
-      <w:r>
-        <w:t xml:space="preserve"> </w:t>
-      </w:r>
-      <w:hyperlink r:id="rId44">
-        <w:r>
-          <w:rPr>
-            <w:rStyle w:val="Hyperlink"/>
-          </w:rPr>
-          <w:t xml:space="preserve">https://doi.org/10.1038/s41576-018-0004-3</w:t>
-        </w:r>
-      </w:hyperlink>
-      <w:r>
-        <w:t xml:space="preserve">.</w:t>
-      </w:r>
-    </w:p>
-    <w:bookmarkEnd w:id="45"/>
-    <w:bookmarkStart w:id="47" w:name="ref-ji20123d"/>
+        <w:t xml:space="preserve">Flexible Imputation of Missing Data</w:t>
+      </w:r>
+      <w:r>
+        <w:t xml:space="preserve">. CRC press.</w:t>
+      </w:r>
+    </w:p>
+    <w:bookmarkEnd w:id="65"/>
+    <w:bookmarkStart w:id="66" w:name="ref-van2011mice"/>
     <w:p>
       <w:pPr>
         <w:pStyle w:val="Bibliography"/>
       </w:pPr>
       <w:r>
-        <w:t xml:space="preserve">Ji, Shuiwang, Wei Xu, Ming Yang, and Kai Yu. 2013.</w:t>
-      </w:r>
-      <w:r>
-        <w:t xml:space="preserve"> </w:t>
-      </w:r>
-      <w:r>
-        <w:t xml:space="preserve">“</w:t>
-      </w:r>
-      <w:r>
-        <w:t xml:space="preserve">3D Convolutional Neural Networks</w:t>
-      </w:r>
-      <w:r>
-        <w:t xml:space="preserve"> </w:t>
-      </w:r>
-      <w:r>
-        <w:t xml:space="preserve">for</w:t>
-      </w:r>
-      <w:r>
-        <w:t xml:space="preserve"> </w:t>
-      </w:r>
-      <w:r>
-        <w:t xml:space="preserve">Human Action Recognition</w:t>
-      </w:r>
-      <w:r>
-        <w:t xml:space="preserve">.”</w:t>
+        <w:t xml:space="preserve">Van Buuren, Stef, and Karin Groothuis-Oudshoorn. 2011.</w:t>
+      </w:r>
+      <w:r>
+        <w:t xml:space="preserve"> </w:t>
+      </w:r>
+      <w:r>
+        <w:t xml:space="preserve">“Mice: Multivariate Imputation by Chained Equations in r.”</w:t>
       </w:r>
       <w:r>
         <w:t xml:space="preserve"> </w:t>
@@ -2068,32 +2189,18 @@
           <w:iCs/>
           <w:i/>
         </w:rPr>
-        <w:t xml:space="preserve">IEEE Transactions on Pattern Analysis and Machine Intelligence</w:t>
-      </w:r>
-      <w:r>
-        <w:t xml:space="preserve"> </w:t>
-      </w:r>
-      <w:r>
-        <w:t xml:space="preserve">35 (1): 221–31.</w:t>
-      </w:r>
-      <w:r>
-        <w:t xml:space="preserve"> </w:t>
-      </w:r>
-      <w:hyperlink r:id="rId46">
-        <w:r>
-          <w:rPr>
-            <w:rStyle w:val="Hyperlink"/>
-          </w:rPr>
-          <w:t xml:space="preserve">https://doi.org/10.1109/TPAMI.2012.59</w:t>
-        </w:r>
-      </w:hyperlink>
-      <w:r>
-        <w:t xml:space="preserve">.</w:t>
-      </w:r>
-    </w:p>
-    <w:bookmarkEnd w:id="47"/>
-    <w:bookmarkEnd w:id="48"/>
-    <w:bookmarkEnd w:id="49"/>
+        <w:t xml:space="preserve">Journal of Statistical Software</w:t>
+      </w:r>
+      <w:r>
+        <w:t xml:space="preserve"> </w:t>
+      </w:r>
+      <w:r>
+        <w:t xml:space="preserve">45: 1–67.</w:t>
+      </w:r>
+    </w:p>
+    <w:bookmarkEnd w:id="66"/>
+    <w:bookmarkEnd w:id="67"/>
+    <w:bookmarkEnd w:id="68"/>
     <w:sectPr/>
   </w:body>
 </w:document>
@@ -2200,13 +2307,13 @@
       </w:pPr>
     </w:lvl>
   </w:abstractNum>
-  <w:abstractNum w:abstractNumId="99421">
-    <w:nsid w:val="A99421"/>
+  <w:abstractNum w:abstractNumId="99411">
+    <w:nsid w:val="A99411"/>
     <w:multiLevelType w:val="multilevel"/>
     <w:lvl w:ilvl="0">
       <w:start w:val="1"/>
       <w:numFmt w:val="decimal"/>
-      <w:lvlText w:val="%1)"/>
+      <w:lvlText w:val="%1."/>
       <w:lvlJc w:val="left"/>
       <w:pPr>
         <w:ind w:left="720" w:hanging="480"/>
@@ -2215,7 +2322,7 @@
     <w:lvl w:ilvl="1">
       <w:start w:val="1"/>
       <w:numFmt w:val="decimal"/>
-      <w:lvlText w:val="%2)"/>
+      <w:lvlText w:val="%2."/>
       <w:lvlJc w:val="left"/>
       <w:pPr>
         <w:ind w:left="1440" w:hanging="480"/>
@@ -2224,7 +2331,7 @@
     <w:lvl w:ilvl="2">
       <w:start w:val="1"/>
       <w:numFmt w:val="decimal"/>
-      <w:lvlText w:val="%3)"/>
+      <w:lvlText w:val="%3."/>
       <w:lvlJc w:val="left"/>
       <w:pPr>
         <w:ind w:left="2160" w:hanging="480"/>
@@ -2233,7 +2340,7 @@
     <w:lvl w:ilvl="3">
       <w:start w:val="1"/>
       <w:numFmt w:val="decimal"/>
-      <w:lvlText w:val="%4)"/>
+      <w:lvlText w:val="%4."/>
       <w:lvlJc w:val="left"/>
       <w:pPr>
         <w:ind w:left="2880" w:hanging="480"/>
@@ -2242,7 +2349,7 @@
     <w:lvl w:ilvl="4">
       <w:start w:val="1"/>
       <w:numFmt w:val="decimal"/>
-      <w:lvlText w:val="%5)"/>
+      <w:lvlText w:val="%5."/>
       <w:lvlJc w:val="left"/>
       <w:pPr>
         <w:ind w:left="3600" w:hanging="480"/>
@@ -2251,7 +2358,7 @@
     <w:lvl w:ilvl="5">
       <w:start w:val="1"/>
       <w:numFmt w:val="decimal"/>
-      <w:lvlText w:val="%6)"/>
+      <w:lvlText w:val="%6."/>
       <w:lvlJc w:val="left"/>
       <w:pPr>
         <w:ind w:left="4320" w:hanging="480"/>
@@ -2260,7 +2367,7 @@
     <w:lvl w:ilvl="6">
       <w:start w:val="1"/>
       <w:numFmt w:val="decimal"/>
-      <w:lvlText w:val="%7)"/>
+      <w:lvlText w:val="%7."/>
       <w:lvlJc w:val="left"/>
       <w:pPr>
         <w:ind w:left="5040" w:hanging="480"/>
@@ -2269,7 +2376,7 @@
     <w:lvl w:ilvl="7">
       <w:start w:val="1"/>
       <w:numFmt w:val="decimal"/>
-      <w:lvlText w:val="%8)"/>
+      <w:lvlText w:val="%8."/>
       <w:lvlJc w:val="left"/>
       <w:pPr>
         <w:ind w:left="5760" w:hanging="480"/>
@@ -2278,83 +2385,7 @@
     <w:lvl w:ilvl="8">
       <w:start w:val="1"/>
       <w:numFmt w:val="decimal"/>
-      <w:lvlText w:val="%9)"/>
-      <w:lvlJc w:val="left"/>
-      <w:pPr>
-        <w:ind w:left="6480" w:hanging="480"/>
-      </w:pPr>
-    </w:lvl>
-  </w:abstractNum>
-  <w:abstractNum w:abstractNumId="991">
-    <w:nsid w:val="A991"/>
-    <w:multiLevelType w:val="multilevel"/>
-    <w:lvl w:ilvl="0">
-      <w:numFmt w:val="bullet"/>
-      <w:lvlText w:val="•"/>
-      <w:lvlJc w:val="left"/>
-      <w:pPr>
-        <w:ind w:left="720" w:hanging="480"/>
-      </w:pPr>
-    </w:lvl>
-    <w:lvl w:ilvl="1">
-      <w:numFmt w:val="bullet"/>
-      <w:lvlText w:val="–"/>
-      <w:lvlJc w:val="left"/>
-      <w:pPr>
-        <w:ind w:left="1440" w:hanging="480"/>
-      </w:pPr>
-    </w:lvl>
-    <w:lvl w:ilvl="2">
-      <w:numFmt w:val="bullet"/>
-      <w:lvlText w:val="•"/>
-      <w:lvlJc w:val="left"/>
-      <w:pPr>
-        <w:ind w:left="2160" w:hanging="480"/>
-      </w:pPr>
-    </w:lvl>
-    <w:lvl w:ilvl="3">
-      <w:numFmt w:val="bullet"/>
-      <w:lvlText w:val="–"/>
-      <w:lvlJc w:val="left"/>
-      <w:pPr>
-        <w:ind w:left="2880" w:hanging="480"/>
-      </w:pPr>
-    </w:lvl>
-    <w:lvl w:ilvl="4">
-      <w:numFmt w:val="bullet"/>
-      <w:lvlText w:val="•"/>
-      <w:lvlJc w:val="left"/>
-      <w:pPr>
-        <w:ind w:left="3600" w:hanging="480"/>
-      </w:pPr>
-    </w:lvl>
-    <w:lvl w:ilvl="5">
-      <w:numFmt w:val="bullet"/>
-      <w:lvlText w:val="–"/>
-      <w:lvlJc w:val="left"/>
-      <w:pPr>
-        <w:ind w:left="4320" w:hanging="480"/>
-      </w:pPr>
-    </w:lvl>
-    <w:lvl w:ilvl="6">
-      <w:numFmt w:val="bullet"/>
-      <w:lvlText w:val="•"/>
-      <w:lvlJc w:val="left"/>
-      <w:pPr>
-        <w:ind w:left="5040" w:hanging="480"/>
-      </w:pPr>
-    </w:lvl>
-    <w:lvl w:ilvl="7">
-      <w:numFmt w:val="bullet"/>
-      <w:lvlText w:val="–"/>
-      <w:lvlJc w:val="left"/>
-      <w:pPr>
-        <w:ind w:left="5760" w:hanging="480"/>
-      </w:pPr>
-    </w:lvl>
-    <w:lvl w:ilvl="8">
-      <w:numFmt w:val="bullet"/>
-      <w:lvlText w:val="•"/>
+      <w:lvlText w:val="%9."/>
       <w:lvlJc w:val="left"/>
       <w:pPr>
         <w:ind w:left="6480" w:hanging="480"/>
@@ -2365,7 +2396,7 @@
     <w:abstractNumId w:val="990"/>
   </w:num>
   <w:num w:numId="1001">
-    <w:abstractNumId w:val="99421"/>
+    <w:abstractNumId w:val="99411"/>
     <w:lvlOverride w:ilvl="0">
       <w:startOverride w:val="1"/>
     </w:lvlOverride>
@@ -2393,18 +2424,6 @@
     <w:lvlOverride w:ilvl="8">
       <w:startOverride w:val="1"/>
     </w:lvlOverride>
-  </w:num>
-  <w:num w:numId="1002">
-    <w:abstractNumId w:val="991"/>
-  </w:num>
-  <w:num w:numId="1003">
-    <w:abstractNumId w:val="991"/>
-  </w:num>
-  <w:num w:numId="1004">
-    <w:abstractNumId w:val="991"/>
-  </w:num>
-  <w:num w:numId="1005">
-    <w:abstractNumId w:val="991"/>
   </w:num>
 </w:numbering>
 </file>

</xml_diff>